<commit_message>
Remove from local storage
</commit_message>
<xml_diff>
--- a/TODO.docx
+++ b/TODO.docx
@@ -1673,17 +1673,17 @@
     <w:lsdException w:name="Unresolved Mention" w:semiHidden="1" w:unhideWhenUsed="1"/>
     <w:lsdException w:name="Smart Link" w:semiHidden="1" w:unhideWhenUsed="1"/>
   </w:latentStyles>
-  <w:style w:type="paragraph" w:default="1" w:styleId="Normal">
+  <w:style w:type="paragraph" w:default="1" w:styleId="a">
     <w:name w:val="Normal"/>
     <w:qFormat/>
   </w:style>
-  <w:style w:type="character" w:default="1" w:styleId="DefaultParagraphFont">
+  <w:style w:type="character" w:default="1" w:styleId="a0">
     <w:name w:val="Default Paragraph Font"/>
     <w:uiPriority w:val="1"/>
     <w:semiHidden/>
     <w:unhideWhenUsed/>
   </w:style>
-  <w:style w:type="table" w:default="1" w:styleId="TableNormal">
+  <w:style w:type="table" w:default="1" w:styleId="a1">
     <w:name w:val="Normal Table"/>
     <w:uiPriority w:val="99"/>
     <w:semiHidden/>
@@ -1698,15 +1698,15 @@
       </w:tblCellMar>
     </w:tblPr>
   </w:style>
-  <w:style w:type="numbering" w:default="1" w:styleId="NoList">
+  <w:style w:type="numbering" w:default="1" w:styleId="a2">
     <w:name w:val="No List"/>
     <w:uiPriority w:val="99"/>
     <w:semiHidden/>
     <w:unhideWhenUsed/>
   </w:style>
-  <w:style w:type="paragraph" w:styleId="NormalWeb">
+  <w:style w:type="paragraph" w:styleId="a3">
     <w:name w:val="Normal (Web)"/>
-    <w:basedOn w:val="Normal"/>
+    <w:basedOn w:val="a"/>
     <w:uiPriority w:val="99"/>
     <w:semiHidden/>
     <w:unhideWhenUsed/>
@@ -1723,9 +1723,9 @@
       <w14:ligatures w14:val="none"/>
     </w:rPr>
   </w:style>
-  <w:style w:type="character" w:styleId="Strong">
+  <w:style w:type="character" w:styleId="a4">
     <w:name w:val="Strong"/>
-    <w:basedOn w:val="DefaultParagraphFont"/>
+    <w:basedOn w:val="a0"/>
     <w:uiPriority w:val="22"/>
     <w:qFormat/>
     <w:rsid w:val="00DB5829"/>
@@ -1734,9 +1734,9 @@
       <w:bCs/>
     </w:rPr>
   </w:style>
-  <w:style w:type="character" w:styleId="HTMLCode">
+  <w:style w:type="character" w:styleId="HTML">
     <w:name w:val="HTML Code"/>
-    <w:basedOn w:val="DefaultParagraphFont"/>
+    <w:basedOn w:val="a0"/>
     <w:uiPriority w:val="99"/>
     <w:semiHidden/>
     <w:unhideWhenUsed/>

</xml_diff>